<commit_message>
Create and run container dotnet.
</commit_message>
<xml_diff>
--- a/0_Utilities/1_Commands.docx
+++ b/0_Utilities/1_Commands.docx
@@ -7,12 +7,12 @@
       <w:pPr>
         <w:pStyle w:val="Ttulo"/>
         <w:rPr>
-          <w:lang w:val="pt-BR"/>
+          <w:lang w:val="en-US"/>
         </w:rPr>
       </w:pPr>
       <w:r>
         <w:rPr>
-          <w:lang w:val="pt-BR" w:bidi="pt-BR"/>
+          <w:lang w:val="en-US" w:bidi="pt-BR"/>
         </w:rPr>
         <w:t>Docker Command</w:t>
       </w:r>
@@ -21,20 +21,20 @@
       <w:pPr>
         <w:pStyle w:val="Subttulo"/>
         <w:rPr>
-          <w:lang w:val="pt-BR"/>
+          <w:lang w:val="en-US"/>
         </w:rPr>
       </w:pPr>
       <w:bookmarkStart w:id="0" w:name="_Hlk487785372"/>
       <w:bookmarkEnd w:id="0"/>
       <w:r>
         <w:rPr>
-          <w:lang w:val="pt-BR" w:bidi="pt-BR"/>
+          <w:lang w:val="en-US" w:bidi="pt-BR"/>
         </w:rPr>
         <w:t>Every commands use in the course.</w:t>
       </w:r>
       <w:r>
         <w:rPr>
-          <w:lang w:val="pt-BR" w:bidi="pt-BR"/>
+          <w:lang w:val="en-US" w:bidi="pt-BR"/>
         </w:rPr>
         <w:br/>
       </w:r>
@@ -47,7 +47,7 @@
           <w:numId w:val="33"/>
         </w:numPr>
         <w:rPr>
-          <w:rFonts w:ascii="Console" w:hAnsi="Console"/>
+          <w:rFonts w:ascii="Console" w:hAnsi="Console" w:hint="eastAsia"/>
           <w:sz w:val="32"/>
           <w:szCs w:val="32"/>
           <w:lang w:val="en-US"/>
@@ -67,7 +67,7 @@
       <w:pPr>
         <w:pStyle w:val="PargrafodaLista"/>
         <w:rPr>
-          <w:rFonts w:ascii="Console" w:hAnsi="Console"/>
+          <w:rFonts w:ascii="Console" w:hAnsi="Console" w:hint="eastAsia"/>
           <w:sz w:val="32"/>
           <w:szCs w:val="32"/>
           <w:lang w:val="en-US"/>
@@ -78,7 +78,7 @@
       <w:pPr>
         <w:pStyle w:val="PargrafodaLista"/>
         <w:rPr>
-          <w:rFonts w:ascii="Console" w:hAnsi="Console"/>
+          <w:rFonts w:ascii="Console" w:hAnsi="Console" w:hint="eastAsia"/>
           <w:sz w:val="32"/>
           <w:szCs w:val="32"/>
           <w:lang w:val="en-US"/>
@@ -117,7 +117,7 @@
       <w:pPr>
         <w:pStyle w:val="PargrafodaLista"/>
         <w:rPr>
-          <w:rFonts w:ascii="Console" w:hAnsi="Console"/>
+          <w:rFonts w:ascii="Console" w:hAnsi="Console" w:hint="eastAsia"/>
           <w:sz w:val="32"/>
           <w:szCs w:val="32"/>
           <w:lang w:val="en-US"/>
@@ -165,7 +165,7 @@
       <w:pPr>
         <w:pStyle w:val="PargrafodaLista"/>
         <w:rPr>
-          <w:rFonts w:ascii="Console" w:hAnsi="Console"/>
+          <w:rFonts w:ascii="Console" w:hAnsi="Console" w:hint="eastAsia"/>
           <w:sz w:val="32"/>
           <w:szCs w:val="32"/>
           <w:lang w:val="en-US"/>
@@ -204,7 +204,7 @@
       <w:pPr>
         <w:pStyle w:val="PargrafodaLista"/>
         <w:rPr>
-          <w:rFonts w:ascii="Console" w:hAnsi="Console"/>
+          <w:rFonts w:ascii="Console" w:hAnsi="Console" w:hint="eastAsia"/>
           <w:sz w:val="32"/>
           <w:szCs w:val="32"/>
           <w:lang w:val="en-US"/>
@@ -242,7 +242,7 @@
     <w:p>
       <w:pPr>
         <w:rPr>
-          <w:rFonts w:ascii="Console" w:hAnsi="Console"/>
+          <w:rFonts w:ascii="Console" w:hAnsi="Console" w:hint="eastAsia"/>
           <w:lang w:val="en-US"/>
         </w:rPr>
       </w:pPr>
@@ -354,16 +354,7 @@
           <w:szCs w:val="32"/>
           <w:lang w:val="en-US"/>
         </w:rPr>
-        <w:t xml:space="preserve">docker container stop </w:t>
-      </w:r>
-      <w:r>
-        <w:rPr>
-          <w:rFonts w:ascii="Console" w:hAnsi="Console"/>
-          <w:sz w:val="32"/>
-          <w:szCs w:val="32"/>
-          <w:lang w:val="en-US"/>
-        </w:rPr>
-        <w:t>container_id</w:t>
+        <w:t>docker container stop container_id</w:t>
       </w:r>
     </w:p>
     <w:p>
@@ -555,16 +546,7 @@
           <w:lang w:val="en-US"/>
         </w:rPr>
         <w:lastRenderedPageBreak/>
-        <w:t xml:space="preserve">docker </w:t>
-      </w:r>
-      <w:r>
-        <w:rPr>
-          <w:rFonts w:ascii="Console" w:hAnsi="Console"/>
-          <w:sz w:val="32"/>
-          <w:szCs w:val="32"/>
-          <w:lang w:val="en-US"/>
-        </w:rPr>
-        <w:t xml:space="preserve">container run --name </w:t>
+        <w:t xml:space="preserve">docker container run --name </w:t>
       </w:r>
       <w:r>
         <w:rPr>
@@ -609,6 +591,406 @@
     </w:p>
     <w:p>
       <w:pPr>
+        <w:pStyle w:val="Ttulo"/>
+        <w:jc w:val="center"/>
+        <w:rPr>
+          <w:sz w:val="48"/>
+          <w:szCs w:val="48"/>
+          <w:lang w:val="pt-BR" w:bidi="pt-BR"/>
+        </w:rPr>
+      </w:pPr>
+      <w:r>
+        <w:rPr>
+          <w:sz w:val="48"/>
+          <w:szCs w:val="48"/>
+          <w:lang w:val="pt-BR" w:bidi="pt-BR"/>
+        </w:rPr>
+        <w:t>C</w:t>
+      </w:r>
+      <w:r>
+        <w:rPr>
+          <w:sz w:val="48"/>
+          <w:szCs w:val="48"/>
+          <w:lang w:val="pt-BR" w:bidi="pt-BR"/>
+        </w:rPr>
+        <w:t>riando container com image dotNet</w:t>
+      </w:r>
+    </w:p>
+    <w:p>
+      <w:pPr>
+        <w:pStyle w:val="PargrafodaLista"/>
+        <w:numPr>
+          <w:ilvl w:val="0"/>
+          <w:numId w:val="33"/>
+        </w:numPr>
+        <w:rPr>
+          <w:sz w:val="32"/>
+          <w:szCs w:val="32"/>
+          <w:lang w:val="en-US"/>
+        </w:rPr>
+      </w:pPr>
+      <w:r>
+        <w:rPr>
+          <w:rFonts w:ascii="Console" w:hAnsi="Console"/>
+          <w:sz w:val="32"/>
+          <w:szCs w:val="32"/>
+          <w:lang w:val="en-US"/>
+        </w:rPr>
+        <w:t xml:space="preserve">docker </w:t>
+      </w:r>
+      <w:r>
+        <w:rPr>
+          <w:rFonts w:ascii="Console" w:hAnsi="Console"/>
+          <w:sz w:val="32"/>
+          <w:szCs w:val="32"/>
+          <w:lang w:val="en-US"/>
+        </w:rPr>
+        <w:t xml:space="preserve">container run --name demoNet -it </w:t>
+      </w:r>
+      <w:r>
+        <w:rPr>
+          <w:rFonts w:ascii="Console" w:hAnsi="Console"/>
+          <w:sz w:val="32"/>
+          <w:szCs w:val="32"/>
+          <w:lang w:val="en-US"/>
+        </w:rPr>
+        <w:t>mcr.microsoft.com/dotnet/sdk</w:t>
+      </w:r>
+    </w:p>
+    <w:p>
+      <w:pPr>
+        <w:pStyle w:val="PargrafodaLista"/>
+        <w:rPr>
+          <w:sz w:val="32"/>
+          <w:szCs w:val="32"/>
+          <w:lang w:val="en-US"/>
+        </w:rPr>
+      </w:pPr>
+      <w:r>
+        <w:rPr>
+          <w:sz w:val="32"/>
+          <w:szCs w:val="32"/>
+          <w:lang w:val="en-US"/>
+        </w:rPr>
+        <w:t>Criando appConsole</w:t>
+      </w:r>
+    </w:p>
+    <w:p>
+      <w:pPr>
+        <w:pStyle w:val="PargrafodaLista"/>
+        <w:numPr>
+          <w:ilvl w:val="0"/>
+          <w:numId w:val="33"/>
+        </w:numPr>
+        <w:rPr>
+          <w:sz w:val="32"/>
+          <w:szCs w:val="32"/>
+          <w:lang w:val="en-US"/>
+        </w:rPr>
+      </w:pPr>
+      <w:r>
+        <w:rPr>
+          <w:sz w:val="32"/>
+          <w:szCs w:val="32"/>
+          <w:lang w:val="en-US"/>
+        </w:rPr>
+        <w:t>- dotnet new console</w:t>
+      </w:r>
+    </w:p>
+    <w:p>
+      <w:pPr>
+        <w:pStyle w:val="PargrafodaLista"/>
+        <w:rPr>
+          <w:sz w:val="32"/>
+          <w:szCs w:val="32"/>
+          <w:lang w:val="en-US"/>
+        </w:rPr>
+      </w:pPr>
+    </w:p>
+    <w:p>
+      <w:pPr>
+        <w:pStyle w:val="PargrafodaLista"/>
+        <w:rPr>
+          <w:sz w:val="32"/>
+          <w:szCs w:val="32"/>
+          <w:lang w:val="en-US"/>
+        </w:rPr>
+      </w:pPr>
+      <w:r>
+        <w:rPr>
+          <w:sz w:val="32"/>
+          <w:szCs w:val="32"/>
+          <w:lang w:val="en-US"/>
+        </w:rPr>
+        <w:t>Build appConsole</w:t>
+      </w:r>
+    </w:p>
+    <w:p>
+      <w:pPr>
+        <w:pStyle w:val="PargrafodaLista"/>
+        <w:numPr>
+          <w:ilvl w:val="0"/>
+          <w:numId w:val="33"/>
+        </w:numPr>
+        <w:rPr>
+          <w:sz w:val="32"/>
+          <w:szCs w:val="32"/>
+          <w:lang w:val="en-US"/>
+        </w:rPr>
+      </w:pPr>
+      <w:r>
+        <w:rPr>
+          <w:sz w:val="32"/>
+          <w:szCs w:val="32"/>
+          <w:lang w:val="en-US"/>
+        </w:rPr>
+        <w:t>- dotnet build</w:t>
+      </w:r>
+    </w:p>
+    <w:p>
+      <w:pPr>
+        <w:pStyle w:val="PargrafodaLista"/>
+        <w:rPr>
+          <w:sz w:val="32"/>
+          <w:szCs w:val="32"/>
+          <w:lang w:val="en-US"/>
+        </w:rPr>
+      </w:pPr>
+    </w:p>
+    <w:p>
+      <w:pPr>
+        <w:pStyle w:val="PargrafodaLista"/>
+        <w:rPr>
+          <w:sz w:val="32"/>
+          <w:szCs w:val="32"/>
+          <w:lang w:val="en-US"/>
+        </w:rPr>
+      </w:pPr>
+      <w:r>
+        <w:rPr>
+          <w:sz w:val="32"/>
+          <w:szCs w:val="32"/>
+          <w:lang w:val="en-US"/>
+        </w:rPr>
+        <w:t>Executando appConsole</w:t>
+      </w:r>
+    </w:p>
+    <w:p>
+      <w:pPr>
+        <w:pStyle w:val="PargrafodaLista"/>
+        <w:numPr>
+          <w:ilvl w:val="0"/>
+          <w:numId w:val="33"/>
+        </w:numPr>
+        <w:rPr>
+          <w:sz w:val="32"/>
+          <w:szCs w:val="32"/>
+          <w:lang w:val="en-US"/>
+        </w:rPr>
+      </w:pPr>
+      <w:r>
+        <w:rPr>
+          <w:sz w:val="32"/>
+          <w:szCs w:val="32"/>
+          <w:lang w:val="en-US"/>
+        </w:rPr>
+        <w:t>- dotnet run</w:t>
+      </w:r>
+    </w:p>
+    <w:p>
+      <w:pPr>
+        <w:pStyle w:val="PargrafodaLista"/>
+        <w:rPr>
+          <w:sz w:val="32"/>
+          <w:szCs w:val="32"/>
+          <w:lang w:val="en-US"/>
+        </w:rPr>
+      </w:pPr>
+    </w:p>
+    <w:p>
+      <w:pPr>
+        <w:pStyle w:val="PargrafodaLista"/>
+        <w:rPr>
+          <w:sz w:val="32"/>
+          <w:szCs w:val="32"/>
+          <w:lang w:val="pt-BR"/>
+        </w:rPr>
+      </w:pPr>
+      <w:r>
+        <w:rPr>
+          <w:sz w:val="32"/>
+          <w:szCs w:val="32"/>
+          <w:lang w:val="pt-BR"/>
+        </w:rPr>
+        <w:t>Entrar no container após criado e parado.</w:t>
+      </w:r>
+    </w:p>
+    <w:p>
+      <w:pPr>
+        <w:pStyle w:val="PargrafodaLista"/>
+        <w:numPr>
+          <w:ilvl w:val="0"/>
+          <w:numId w:val="33"/>
+        </w:numPr>
+        <w:rPr>
+          <w:sz w:val="32"/>
+          <w:szCs w:val="32"/>
+          <w:lang w:val="en-US"/>
+        </w:rPr>
+      </w:pPr>
+      <w:r>
+        <w:rPr>
+          <w:sz w:val="32"/>
+          <w:szCs w:val="32"/>
+          <w:lang w:val="en-US"/>
+        </w:rPr>
+        <w:t>docker container start -ia dotnet</w:t>
+      </w:r>
+    </w:p>
+    <w:p>
+      <w:pPr>
+        <w:pStyle w:val="PargrafodaLista"/>
+        <w:rPr>
+          <w:sz w:val="32"/>
+          <w:szCs w:val="32"/>
+          <w:lang w:val="en-US"/>
+        </w:rPr>
+      </w:pPr>
+    </w:p>
+    <w:p>
+      <w:pPr>
+        <w:pStyle w:val="PargrafodaLista"/>
+        <w:rPr>
+          <w:sz w:val="32"/>
+          <w:szCs w:val="32"/>
+          <w:lang w:val="en-US"/>
+        </w:rPr>
+      </w:pPr>
+      <w:r>
+        <w:rPr>
+          <w:noProof/>
+          <w:sz w:val="48"/>
+          <w:szCs w:val="48"/>
+          <w:lang w:val="pt-BR" w:bidi="pt-BR"/>
+        </w:rPr>
+        <w:drawing>
+          <wp:inline distT="0" distB="0" distL="0" distR="0" wp14:anchorId="7B2F5FF6" wp14:editId="1C685ACB">
+            <wp:extent cx="6645275" cy="2774950"/>
+            <wp:effectExtent l="0" t="0" r="3175" b="6350"/>
+            <wp:docPr id="1" name="Imagem 1" descr="Interface gráfica do usuário&#10;&#10;Descrição gerada automaticamente"/>
+            <wp:cNvGraphicFramePr>
+              <a:graphicFrameLocks xmlns:a="http://schemas.openxmlformats.org/drawingml/2006/main" noChangeAspect="1"/>
+            </wp:cNvGraphicFramePr>
+            <a:graphic xmlns:a="http://schemas.openxmlformats.org/drawingml/2006/main">
+              <a:graphicData uri="http://schemas.openxmlformats.org/drawingml/2006/picture">
+                <pic:pic xmlns:pic="http://schemas.openxmlformats.org/drawingml/2006/picture">
+                  <pic:nvPicPr>
+                    <pic:cNvPr id="1" name="Imagem 1" descr="Interface gráfica do usuário&#10;&#10;Descrição gerada automaticamente"/>
+                    <pic:cNvPicPr>
+                      <a:picLocks noChangeAspect="1" noChangeArrowheads="1"/>
+                    </pic:cNvPicPr>
+                  </pic:nvPicPr>
+                  <pic:blipFill>
+                    <a:blip r:embed="rId12">
+                      <a:extLst>
+                        <a:ext uri="{28A0092B-C50C-407E-A947-70E740481C1C}">
+                          <a14:useLocalDpi xmlns:a14="http://schemas.microsoft.com/office/drawing/2010/main" val="0"/>
+                        </a:ext>
+                      </a:extLst>
+                    </a:blip>
+                    <a:srcRect/>
+                    <a:stretch>
+                      <a:fillRect/>
+                    </a:stretch>
+                  </pic:blipFill>
+                  <pic:spPr bwMode="auto">
+                    <a:xfrm>
+                      <a:off x="0" y="0"/>
+                      <a:ext cx="6645275" cy="2774950"/>
+                    </a:xfrm>
+                    <a:prstGeom prst="rect">
+                      <a:avLst/>
+                    </a:prstGeom>
+                    <a:noFill/>
+                    <a:ln>
+                      <a:noFill/>
+                    </a:ln>
+                  </pic:spPr>
+                </pic:pic>
+              </a:graphicData>
+            </a:graphic>
+          </wp:inline>
+        </w:drawing>
+      </w:r>
+    </w:p>
+    <w:p>
+      <w:pPr>
+        <w:pStyle w:val="PargrafodaLista"/>
+        <w:numPr>
+          <w:ilvl w:val="0"/>
+          <w:numId w:val="33"/>
+        </w:numPr>
+        <w:rPr>
+          <w:sz w:val="32"/>
+          <w:szCs w:val="32"/>
+          <w:lang w:val="en-US"/>
+        </w:rPr>
+      </w:pPr>
+      <w:r>
+        <w:rPr>
+          <w:sz w:val="32"/>
+          <w:szCs w:val="32"/>
+          <w:lang w:val="en-US"/>
+        </w:rPr>
+        <w:t>docker container prune</w:t>
+      </w:r>
+    </w:p>
+    <w:p>
+      <w:pPr>
+        <w:pStyle w:val="PargrafodaLista"/>
+        <w:numPr>
+          <w:ilvl w:val="0"/>
+          <w:numId w:val="33"/>
+        </w:numPr>
+        <w:rPr>
+          <w:sz w:val="32"/>
+          <w:szCs w:val="32"/>
+          <w:lang w:val="en-US"/>
+        </w:rPr>
+      </w:pPr>
+      <w:r>
+        <w:rPr>
+          <w:sz w:val="32"/>
+          <w:szCs w:val="32"/>
+          <w:lang w:val="en-US"/>
+        </w:rPr>
+        <w:t>docker image prune</w:t>
+      </w:r>
+    </w:p>
+    <w:p>
+      <w:pPr>
+        <w:pStyle w:val="Ttulo"/>
+        <w:jc w:val="center"/>
+        <w:rPr>
+          <w:sz w:val="48"/>
+          <w:szCs w:val="48"/>
+          <w:lang w:val="en-US"/>
+        </w:rPr>
+      </w:pPr>
+    </w:p>
+    <w:p>
+      <w:pPr>
+        <w:pStyle w:val="Ttulo"/>
+        <w:jc w:val="center"/>
+        <w:rPr>
+          <w:sz w:val="48"/>
+          <w:szCs w:val="48"/>
+          <w:lang w:val="en-US"/>
+        </w:rPr>
+      </w:pPr>
+    </w:p>
+    <w:p>
+      <w:pPr>
         <w:rPr>
           <w:rStyle w:val="Hyperlink"/>
           <w:lang w:val="en-US"/>
@@ -617,7 +999,7 @@
     </w:p>
     <w:sectPr>
       <w:pgSz w:w="11906" w:h="16838" w:code="9"/>
-      <w:pgMar w:top="720" w:right="1080" w:bottom="720" w:left="990" w:header="288" w:footer="720" w:gutter="0"/>
+      <w:pgMar w:top="720" w:right="720" w:bottom="720" w:left="720" w:header="288" w:footer="720" w:gutter="0"/>
       <w:pgNumType w:start="0"/>
       <w:cols w:space="720"/>
       <w:docGrid w:linePitch="360"/>
@@ -2056,34 +2438,34 @@
       </w:rPr>
     </w:lvl>
   </w:abstractNum>
-  <w:num w:numId="1">
+  <w:num w:numId="1" w16cid:durableId="1576206863">
     <w:abstractNumId w:val="20"/>
   </w:num>
-  <w:num w:numId="2">
+  <w:num w:numId="2" w16cid:durableId="1492214961">
     <w:abstractNumId w:val="20"/>
     <w:lvlOverride w:ilvl="0">
       <w:startOverride w:val="1"/>
     </w:lvlOverride>
   </w:num>
-  <w:num w:numId="3">
+  <w:num w:numId="3" w16cid:durableId="724985903">
     <w:abstractNumId w:val="20"/>
   </w:num>
-  <w:num w:numId="4">
+  <w:num w:numId="4" w16cid:durableId="507214126">
     <w:abstractNumId w:val="20"/>
     <w:lvlOverride w:ilvl="0">
       <w:startOverride w:val="1"/>
     </w:lvlOverride>
   </w:num>
-  <w:num w:numId="5">
+  <w:num w:numId="5" w16cid:durableId="1091242865">
     <w:abstractNumId w:val="9"/>
   </w:num>
-  <w:num w:numId="6">
+  <w:num w:numId="6" w16cid:durableId="1007753606">
     <w:abstractNumId w:val="20"/>
     <w:lvlOverride w:ilvl="0">
       <w:startOverride w:val="1"/>
     </w:lvlOverride>
   </w:num>
-  <w:num w:numId="7">
+  <w:num w:numId="7" w16cid:durableId="923731986">
     <w:abstractNumId w:val="20"/>
     <w:lvlOverride w:ilvl="0">
       <w:startOverride w:val="1"/>
@@ -2113,10 +2495,10 @@
       <w:startOverride w:val="1"/>
     </w:lvlOverride>
   </w:num>
-  <w:num w:numId="8">
+  <w:num w:numId="8" w16cid:durableId="1108162958">
     <w:abstractNumId w:val="10"/>
   </w:num>
-  <w:num w:numId="9">
+  <w:num w:numId="9" w16cid:durableId="799764211">
     <w:abstractNumId w:val="20"/>
     <w:lvlOverride w:ilvl="0">
       <w:startOverride w:val="1"/>
@@ -2146,7 +2528,7 @@
       <w:startOverride w:val="1"/>
     </w:lvlOverride>
   </w:num>
-  <w:num w:numId="10">
+  <w:num w:numId="10" w16cid:durableId="1839269690">
     <w:abstractNumId w:val="20"/>
     <w:lvlOverride w:ilvl="0">
       <w:startOverride w:val="1"/>
@@ -2176,43 +2558,43 @@
       <w:startOverride w:val="1"/>
     </w:lvlOverride>
   </w:num>
-  <w:num w:numId="11">
+  <w:num w:numId="11" w16cid:durableId="1754086050">
     <w:abstractNumId w:val="7"/>
   </w:num>
-  <w:num w:numId="12">
+  <w:num w:numId="12" w16cid:durableId="1691102079">
     <w:abstractNumId w:val="6"/>
   </w:num>
-  <w:num w:numId="13">
+  <w:num w:numId="13" w16cid:durableId="943613944">
     <w:abstractNumId w:val="5"/>
   </w:num>
-  <w:num w:numId="14">
+  <w:num w:numId="14" w16cid:durableId="889613166">
     <w:abstractNumId w:val="4"/>
   </w:num>
-  <w:num w:numId="15">
+  <w:num w:numId="15" w16cid:durableId="1685865054">
     <w:abstractNumId w:val="3"/>
   </w:num>
-  <w:num w:numId="16">
+  <w:num w:numId="16" w16cid:durableId="1831945862">
     <w:abstractNumId w:val="2"/>
   </w:num>
-  <w:num w:numId="17">
+  <w:num w:numId="17" w16cid:durableId="1948193950">
     <w:abstractNumId w:val="1"/>
   </w:num>
-  <w:num w:numId="18">
+  <w:num w:numId="18" w16cid:durableId="124157712">
     <w:abstractNumId w:val="0"/>
   </w:num>
-  <w:num w:numId="19">
+  <w:num w:numId="19" w16cid:durableId="715858336">
     <w:abstractNumId w:val="8"/>
   </w:num>
-  <w:num w:numId="20">
+  <w:num w:numId="20" w16cid:durableId="1969315950">
     <w:abstractNumId w:val="8"/>
     <w:lvlOverride w:ilvl="0">
       <w:startOverride w:val="1"/>
     </w:lvlOverride>
   </w:num>
-  <w:num w:numId="21">
+  <w:num w:numId="21" w16cid:durableId="74714490">
     <w:abstractNumId w:val="14"/>
   </w:num>
-  <w:num w:numId="22">
+  <w:num w:numId="22" w16cid:durableId="723482124">
     <w:abstractNumId w:val="20"/>
     <w:lvlOverride w:ilvl="0">
       <w:startOverride w:val="1"/>
@@ -2242,7 +2624,7 @@
       <w:startOverride w:val="1"/>
     </w:lvlOverride>
   </w:num>
-  <w:num w:numId="23">
+  <w:num w:numId="23" w16cid:durableId="939944802">
     <w:abstractNumId w:val="20"/>
     <w:lvlOverride w:ilvl="0">
       <w:startOverride w:val="1"/>
@@ -2272,40 +2654,40 @@
       <w:startOverride w:val="1"/>
     </w:lvlOverride>
   </w:num>
-  <w:num w:numId="24">
+  <w:num w:numId="24" w16cid:durableId="46884347">
     <w:abstractNumId w:val="16"/>
   </w:num>
-  <w:num w:numId="25">
+  <w:num w:numId="25" w16cid:durableId="2143494456">
     <w:abstractNumId w:val="15"/>
   </w:num>
-  <w:num w:numId="26">
+  <w:num w:numId="26" w16cid:durableId="725762321">
     <w:abstractNumId w:val="18"/>
   </w:num>
-  <w:num w:numId="27">
+  <w:num w:numId="27" w16cid:durableId="247538125">
     <w:abstractNumId w:val="19"/>
   </w:num>
-  <w:num w:numId="28">
+  <w:num w:numId="28" w16cid:durableId="1505051519">
     <w:abstractNumId w:val="17"/>
   </w:num>
-  <w:num w:numId="29">
+  <w:num w:numId="29" w16cid:durableId="679742249">
     <w:abstractNumId w:val="12"/>
   </w:num>
-  <w:num w:numId="30">
+  <w:num w:numId="30" w16cid:durableId="1507750374">
     <w:abstractNumId w:val="11"/>
   </w:num>
-  <w:num w:numId="31">
+  <w:num w:numId="31" w16cid:durableId="1038550228">
     <w:abstractNumId w:val="11"/>
     <w:lvlOverride w:ilvl="0">
       <w:startOverride w:val="1"/>
     </w:lvlOverride>
   </w:num>
-  <w:num w:numId="32">
+  <w:num w:numId="32" w16cid:durableId="550731447">
     <w:abstractNumId w:val="11"/>
     <w:lvlOverride w:ilvl="0">
       <w:startOverride w:val="1"/>
     </w:lvlOverride>
   </w:num>
-  <w:num w:numId="33">
+  <w:num w:numId="33" w16cid:durableId="1249970082">
     <w:abstractNumId w:val="13"/>
   </w:num>
 </w:numbering>
@@ -27787,7 +28169,12 @@
 </file>
 
 <file path=customXml/item1.xml><?xml version="1.0" encoding="utf-8"?>
-<b:Sources xmlns:b="http://schemas.openxmlformats.org/officeDocument/2006/bibliography" xmlns="http://schemas.openxmlformats.org/officeDocument/2006/bibliography" SelectedStyle="\APASixthEditionOfficeOnline.xsl" StyleName="APA" Version="6"/>
+<p:properties xmlns:p="http://schemas.microsoft.com/office/2006/metadata/properties" xmlns:xsi="http://www.w3.org/2001/XMLSchema-instance" xmlns:pc="http://schemas.microsoft.com/office/infopath/2007/PartnerControls">
+  <documentManagement>
+    <Status xmlns="71af3243-3dd4-4a8d-8c0d-dd76da1f02a5">Not started</Status>
+    <MediaServiceKeyPoints xmlns="71af3243-3dd4-4a8d-8c0d-dd76da1f02a5" xsi:nil="true"/>
+  </documentManagement>
+</p:properties>
 </file>
 
 <file path=customXml/item2.xml><?xml version="1.0" encoding="utf-8"?>
@@ -28012,12 +28399,7 @@
 </file>
 
 <file path=customXml/item3.xml><?xml version="1.0" encoding="utf-8"?>
-<p:properties xmlns:p="http://schemas.microsoft.com/office/2006/metadata/properties" xmlns:xsi="http://www.w3.org/2001/XMLSchema-instance" xmlns:pc="http://schemas.microsoft.com/office/infopath/2007/PartnerControls">
-  <documentManagement>
-    <Status xmlns="71af3243-3dd4-4a8d-8c0d-dd76da1f02a5">Not started</Status>
-    <MediaServiceKeyPoints xmlns="71af3243-3dd4-4a8d-8c0d-dd76da1f02a5" xsi:nil="true"/>
-  </documentManagement>
-</p:properties>
+<b:Sources xmlns:b="http://schemas.openxmlformats.org/officeDocument/2006/bibliography" xmlns="http://schemas.openxmlformats.org/officeDocument/2006/bibliography" SelectedStyle="\APASixthEditionOfficeOnline.xsl" StyleName="APA" Version="6"/>
 </file>
 
 <file path=customXml/item4.xml><?xml version="1.0" encoding="utf-8"?>
@@ -28030,9 +28412,11 @@
 </file>
 
 <file path=customXml/itemProps1.xml><?xml version="1.0" encoding="utf-8"?>
-<ds:datastoreItem xmlns:ds="http://schemas.openxmlformats.org/officeDocument/2006/customXml" ds:itemID="{BED346F3-F71D-4712-8DD0-5CE4FBD7411F}">
+<ds:datastoreItem xmlns:ds="http://schemas.openxmlformats.org/officeDocument/2006/customXml" ds:itemID="{59B4A502-49A0-44A8-A990-EBD5B9E08819}">
   <ds:schemaRefs>
-    <ds:schemaRef ds:uri="http://schemas.openxmlformats.org/officeDocument/2006/bibliography"/>
+    <ds:schemaRef ds:uri="http://schemas.microsoft.com/office/2006/metadata/properties"/>
+    <ds:schemaRef ds:uri="http://schemas.microsoft.com/office/infopath/2007/PartnerControls"/>
+    <ds:schemaRef ds:uri="71af3243-3dd4-4a8d-8c0d-dd76da1f02a5"/>
   </ds:schemaRefs>
 </ds:datastoreItem>
 </file>
@@ -28057,11 +28441,9 @@
 </file>
 
 <file path=customXml/itemProps3.xml><?xml version="1.0" encoding="utf-8"?>
-<ds:datastoreItem xmlns:ds="http://schemas.openxmlformats.org/officeDocument/2006/customXml" ds:itemID="{59B4A502-49A0-44A8-A990-EBD5B9E08819}">
+<ds:datastoreItem xmlns:ds="http://schemas.openxmlformats.org/officeDocument/2006/customXml" ds:itemID="{BED346F3-F71D-4712-8DD0-5CE4FBD7411F}">
   <ds:schemaRefs>
-    <ds:schemaRef ds:uri="http://schemas.microsoft.com/office/2006/metadata/properties"/>
-    <ds:schemaRef ds:uri="http://schemas.microsoft.com/office/infopath/2007/PartnerControls"/>
-    <ds:schemaRef ds:uri="71af3243-3dd4-4a8d-8c0d-dd76da1f02a5"/>
+    <ds:schemaRef ds:uri="http://schemas.openxmlformats.org/officeDocument/2006/bibliography"/>
   </ds:schemaRefs>
 </ds:datastoreItem>
 </file>

</xml_diff>